<commit_message>
Lab 2 PDF and Lab 3 Draft
Commit for the finished Lab 2 version and the draft of Lab 3
</commit_message>
<xml_diff>
--- a/labs/docs/Lab1 Output.docx
+++ b/labs/docs/Lab1 Output.docx
@@ -320,6 +320,7 @@
       <w:r>
         <w:rPr>
           <w:rFonts w:ascii="ArialMT" w:eastAsia="ArialMT" w:cs="ArialMT"/>
+          <w:noProof/>
           <w:color w:val="434343"/>
           <w:kern w:val="0"/>
           <w:sz w:val="28"/>
@@ -405,17 +406,7 @@
           <w:sz w:val="28"/>
           <w:szCs w:val="28"/>
         </w:rPr>
-        <w:t>and</w:t>
-      </w:r>
-      <w:r>
-        <w:rPr>
-          <w:rFonts w:ascii="ArialMT" w:eastAsia="ArialMT" w:cs="ArialMT"/>
-          <w:color w:val="434343"/>
-          <w:kern w:val="0"/>
-          <w:sz w:val="28"/>
-          <w:szCs w:val="28"/>
-        </w:rPr>
-        <w:t xml:space="preserve"> </w:t>
+        <w:t xml:space="preserve">and </w:t>
       </w:r>
       <w:r>
         <w:rPr>
@@ -495,6 +486,7 @@
       </w:pPr>
       <w:r>
         <w:rPr>
+          <w:noProof/>
           <w:sz w:val="40"/>
           <w:szCs w:val="40"/>
           <w:lang w:val="en-US"/>
@@ -593,6 +585,7 @@
       </w:pPr>
       <w:r>
         <w:rPr>
+          <w:noProof/>
           <w:sz w:val="40"/>
           <w:szCs w:val="40"/>
           <w:lang w:val="en-US"/>
@@ -697,27 +690,7 @@
           <w:sz w:val="28"/>
           <w:szCs w:val="28"/>
         </w:rPr>
-        <w:t>to improve</w:t>
-      </w:r>
-      <w:r>
-        <w:rPr>
-          <w:rFonts w:ascii="ArialMT" w:eastAsia="ArialMT" w:cs="ArialMT"/>
-          <w:color w:val="434343"/>
-          <w:kern w:val="0"/>
-          <w:sz w:val="28"/>
-          <w:szCs w:val="28"/>
-        </w:rPr>
-        <w:t xml:space="preserve"> </w:t>
-      </w:r>
-      <w:r>
-        <w:rPr>
-          <w:rFonts w:ascii="ArialMT" w:eastAsia="ArialMT" w:cs="ArialMT"/>
-          <w:color w:val="434343"/>
-          <w:kern w:val="0"/>
-          <w:sz w:val="28"/>
-          <w:szCs w:val="28"/>
-        </w:rPr>
-        <w:t>efficiency</w:t>
+        <w:t>to improve efficiency</w:t>
       </w:r>
     </w:p>
     <w:p>
@@ -772,6 +745,7 @@
       </w:pPr>
       <w:r>
         <w:rPr>
+          <w:noProof/>
           <w:sz w:val="40"/>
           <w:szCs w:val="40"/>
           <w:lang w:val="en-US"/>
@@ -814,6 +788,7 @@
       </w:r>
       <w:r>
         <w:rPr>
+          <w:noProof/>
           <w:sz w:val="40"/>
           <w:szCs w:val="40"/>
           <w:lang w:val="en-US"/>
@@ -913,6 +888,7 @@
       <w:r>
         <w:rPr>
           <w:rFonts w:eastAsia="ArialMT" w:cstheme="minorHAnsi"/>
+          <w:noProof/>
           <w:color w:val="434343"/>
           <w:kern w:val="0"/>
           <w:sz w:val="24"/>
@@ -1014,6 +990,7 @@
       <w:r>
         <w:rPr>
           <w:rFonts w:eastAsia="ArialMT" w:cstheme="minorHAnsi"/>
+          <w:noProof/>
           <w:color w:val="434343"/>
           <w:kern w:val="0"/>
           <w:sz w:val="24"/>
@@ -1232,6 +1209,7 @@
             <w:r>
               <w:rPr>
                 <w:rFonts w:eastAsia="ArialMT" w:cstheme="minorHAnsi"/>
+                <w:noProof/>
                 <w:color w:val="434343"/>
                 <w:kern w:val="0"/>
                 <w:sz w:val="24"/>
@@ -1295,6 +1273,7 @@
             <w:r>
               <w:rPr>
                 <w:rFonts w:eastAsia="ArialMT" w:cstheme="minorHAnsi"/>
+                <w:noProof/>
                 <w:color w:val="434343"/>
                 <w:kern w:val="0"/>
                 <w:sz w:val="24"/>
@@ -1358,6 +1337,7 @@
             <w:r>
               <w:rPr>
                 <w:rFonts w:eastAsia="ArialMT" w:cstheme="minorHAnsi"/>
+                <w:noProof/>
                 <w:color w:val="434343"/>
                 <w:kern w:val="0"/>
                 <w:sz w:val="24"/>
@@ -1421,6 +1401,7 @@
             <w:r>
               <w:rPr>
                 <w:rFonts w:eastAsia="ArialMT" w:cstheme="minorHAnsi"/>
+                <w:noProof/>
                 <w:color w:val="434343"/>
                 <w:kern w:val="0"/>
                 <w:sz w:val="24"/>
@@ -1534,6 +1515,7 @@
       <w:r>
         <w:rPr>
           <w:rFonts w:eastAsia="ArialMT" w:cstheme="minorHAnsi"/>
+          <w:noProof/>
           <w:color w:val="434343"/>
           <w:kern w:val="0"/>
           <w:sz w:val="24"/>
@@ -1686,6 +1668,95 @@
           <w:szCs w:val="24"/>
         </w:rPr>
         <w:t>for any case of append is constant</w:t>
+      </w:r>
+      <w:r>
+        <w:rPr>
+          <w:rFonts w:eastAsia="ArialMT" w:cstheme="minorHAnsi"/>
+          <w:color w:val="434343"/>
+          <w:kern w:val="0"/>
+          <w:sz w:val="24"/>
+          <w:szCs w:val="24"/>
+        </w:rPr>
+        <w:t xml:space="preserve">. If you run the test multiple times, the graph below should look like 2 linear lines </w:t>
+      </w:r>
+      <w:r>
+        <w:rPr>
+          <w:rFonts w:eastAsia="ArialMT" w:cstheme="minorHAnsi"/>
+          <w:color w:val="434343"/>
+          <w:kern w:val="0"/>
+          <w:sz w:val="24"/>
+          <w:szCs w:val="24"/>
+        </w:rPr>
+        <w:t xml:space="preserve">with the arraylist bumping up once in a while </w:t>
+      </w:r>
+      <w:r>
+        <w:rPr>
+          <w:rFonts w:eastAsia="ArialMT" w:cstheme="minorHAnsi"/>
+          <w:color w:val="434343"/>
+          <w:kern w:val="0"/>
+          <w:sz w:val="24"/>
+          <w:szCs w:val="24"/>
+        </w:rPr>
+        <w:t>rather than random looking.</w:t>
+      </w:r>
+    </w:p>
+    <w:p>
+      <w:pPr>
+        <w:autoSpaceDE w:val="0"/>
+        <w:autoSpaceDN w:val="0"/>
+        <w:adjustRightInd w:val="0"/>
+        <w:spacing w:after="0" w:line="240" w:lineRule="auto"/>
+        <w:rPr>
+          <w:rFonts w:eastAsia="ArialMT" w:cstheme="minorHAnsi"/>
+          <w:color w:val="434343"/>
+          <w:kern w:val="0"/>
+          <w:sz w:val="24"/>
+          <w:szCs w:val="24"/>
+        </w:rPr>
+      </w:pPr>
+      <w:r>
+        <w:rPr>
+          <w:rFonts w:eastAsia="ArialMT" w:cstheme="minorHAnsi"/>
+          <w:color w:val="434343"/>
+          <w:kern w:val="0"/>
+          <w:sz w:val="24"/>
+          <w:szCs w:val="24"/>
+        </w:rPr>
+        <w:drawing>
+          <wp:inline distT="0" distB="0" distL="0" distR="0" wp14:anchorId="12475E55" wp14:editId="56FA9AC6">
+            <wp:extent cx="4639322" cy="2172003"/>
+            <wp:effectExtent l="0" t="0" r="8890" b="0"/>
+            <wp:docPr id="509903363" name="Picture 1" descr="A graph with lines and numbers&#10;&#10;Description automatically generated with medium confidence"/>
+            <wp:cNvGraphicFramePr>
+              <a:graphicFrameLocks xmlns:a="http://schemas.openxmlformats.org/drawingml/2006/main" noChangeAspect="1"/>
+            </wp:cNvGraphicFramePr>
+            <a:graphic xmlns:a="http://schemas.openxmlformats.org/drawingml/2006/main">
+              <a:graphicData uri="http://schemas.openxmlformats.org/drawingml/2006/picture">
+                <pic:pic xmlns:pic="http://schemas.openxmlformats.org/drawingml/2006/picture">
+                  <pic:nvPicPr>
+                    <pic:cNvPr id="509903363" name="Picture 1" descr="A graph with lines and numbers&#10;&#10;Description automatically generated with medium confidence"/>
+                    <pic:cNvPicPr/>
+                  </pic:nvPicPr>
+                  <pic:blipFill>
+                    <a:blip r:embed="rId21"/>
+                    <a:stretch>
+                      <a:fillRect/>
+                    </a:stretch>
+                  </pic:blipFill>
+                  <pic:spPr>
+                    <a:xfrm>
+                      <a:off x="0" y="0"/>
+                      <a:ext cx="4639322" cy="2172003"/>
+                    </a:xfrm>
+                    <a:prstGeom prst="rect">
+                      <a:avLst/>
+                    </a:prstGeom>
+                  </pic:spPr>
+                </pic:pic>
+              </a:graphicData>
+            </a:graphic>
+          </wp:inline>
+        </w:drawing>
       </w:r>
     </w:p>
     <w:sectPr>

</xml_diff>